<commit_message>
added logo, presentation, edited About page.
</commit_message>
<xml_diff>
--- a/Presentation/TheMovieshack Presentation.docx
+++ b/Presentation/TheMovieshack Presentation.docx
@@ -3,7 +3,7 @@
 <w:document xmlns:ve="http://schemas.openxmlformats.org/markup-compatibility/2006" xmlns:o="urn:schemas-microsoft-com:office:office" xmlns:r="http://schemas.openxmlformats.org/officeDocument/2006/relationships" xmlns:m="http://schemas.openxmlformats.org/officeDocument/2006/math" xmlns:v="urn:schemas-microsoft-com:vml" xmlns:wp="http://schemas.openxmlformats.org/drawingml/2006/wordprocessingDrawing" xmlns:w10="urn:schemas-microsoft-com:office:word" xmlns:w="http://schemas.openxmlformats.org/wordprocessingml/2006/main" xmlns:wne="http://schemas.microsoft.com/office/word/2006/wordml">
   <w:background w:color="FFFF99">
     <v:background id="_x0000_s1025" o:bwmode="white" fillcolor="#ff9" o:targetscreensize="800,600">
-      <v:fill color2="#95b3d7 [1940]" focus="100%" type="gradientRadial">
+      <v:fill color2="#779dcb" focus="100%" type="gradientRadial">
         <o:fill v:ext="view" type="gradientCenter"/>
       </v:fill>
     </v:background>
@@ -107,43 +107,30 @@
           </v:shapetype>
           <v:shape id="_x0000_i1025" type="#_x0000_t136" style="width:392.25pt;height:67.5pt">
             <v:shadow color="#868686"/>
-            <v:textpath style="font-family:&quot;Arial Black&quot;;v-text-kern:t" trim="t" fitpath="t" string="The Movieshack"/>
+            <v:textpath style="font-family:&quot;Arial Black&quot;;v-text-kern:t" trim="t" fitpath="t" string="The MovieShack"/>
           </v:shape>
         </w:pict>
       </w:r>
     </w:p>
     <w:p>
       <w:pPr>
-        <w:jc w:val="center"/>
-        <w:rPr>
-          <w:rFonts w:ascii="Arial" w:hAnsi="Arial" w:cs="Arial"/>
-          <w:b/>
-          <w:sz w:val="40"/>
-          <w:szCs w:val="40"/>
-          <w:lang w:val="bg-BG"/>
-        </w:rPr>
-      </w:pPr>
-    </w:p>
-    <w:p>
-      <w:pPr>
-        <w:spacing w:after="0"/>
-        <w:rPr>
-          <w:rFonts w:ascii="Arial" w:hAnsi="Arial" w:cs="Arial"/>
-          <w:sz w:val="36"/>
-          <w:szCs w:val="36"/>
-          <w:u w:val="single"/>
-          <w:lang w:val="bg-BG"/>
-        </w:rPr>
-      </w:pPr>
-    </w:p>
-    <w:p>
-      <w:pPr>
         <w:rPr>
           <w:rFonts w:ascii="Bauhaus 93" w:hAnsi="Bauhaus 93" w:cs="Arial"/>
           <w:color w:val="FFFF00"/>
-          <w:sz w:val="44"/>
-          <w:szCs w:val="44"/>
-          <w:u w:val="single"/>
+          <w:sz w:val="48"/>
+          <w:szCs w:val="48"/>
+          <w:lang w:val="bg-BG"/>
+        </w:rPr>
+      </w:pPr>
+    </w:p>
+    <w:p>
+      <w:pPr>
+        <w:rPr>
+          <w:rFonts w:ascii="Bauhaus 93" w:hAnsi="Bauhaus 93" w:cs="Arial"/>
+          <w:b/>
+          <w:color w:val="FFFF00"/>
+          <w:sz w:val="52"/>
+          <w:szCs w:val="52"/>
           <w:lang w:val="bg-BG"/>
         </w:rPr>
       </w:pPr>
@@ -151,19 +138,18 @@
         <w:rPr>
           <w:rFonts w:ascii="Bauhaus 93" w:hAnsi="Bauhaus 93" w:cs="Arial"/>
           <w:color w:val="FFFF00"/>
-          <w:sz w:val="44"/>
-          <w:szCs w:val="44"/>
-          <w:u w:val="single"/>
+          <w:sz w:val="52"/>
+          <w:szCs w:val="52"/>
           <w:lang w:val="bg-BG"/>
         </w:rPr>
         <w:drawing>
           <wp:anchor distT="0" distB="0" distL="114300" distR="114300" simplePos="0" relativeHeight="251659264" behindDoc="0" locked="0" layoutInCell="1" allowOverlap="1">
             <wp:simplePos x="0" y="0"/>
             <wp:positionH relativeFrom="column">
-              <wp:posOffset>4067175</wp:posOffset>
+              <wp:posOffset>3962400</wp:posOffset>
             </wp:positionH>
             <wp:positionV relativeFrom="paragraph">
-              <wp:posOffset>168275</wp:posOffset>
+              <wp:posOffset>219075</wp:posOffset>
             </wp:positionV>
             <wp:extent cx="1676400" cy="1076325"/>
             <wp:effectExtent l="19050" t="0" r="0" b="0"/>
@@ -204,46 +190,58 @@
         <w:rPr>
           <w:rFonts w:ascii="Bauhaus 93" w:hAnsi="Bauhaus 93" w:cs="Arial"/>
           <w:color w:val="FFFF00"/>
+          <w:sz w:val="52"/>
+          <w:szCs w:val="52"/>
+          <w:lang w:val="bg-BG"/>
+        </w:rPr>
+        <w:t xml:space="preserve">TEAM </w:t>
+      </w:r>
+      <w:r>
+        <w:rPr>
+          <w:rFonts w:ascii="Bauhaus 93" w:hAnsi="Bauhaus 93" w:cs="Arial"/>
+          <w:b/>
+          <w:color w:val="FFFF00"/>
+          <w:sz w:val="52"/>
+          <w:szCs w:val="52"/>
+          <w:lang w:val="bg-BG"/>
+        </w:rPr>
+        <w:t>YELLOW BIRD</w:t>
+      </w:r>
+    </w:p>
+    <w:p>
+      <w:pPr>
+        <w:ind w:left="720"/>
+        <w:rPr>
+          <w:rFonts w:ascii="Broadway" w:hAnsi="Broadway" w:cs="Arial"/>
+          <w:color w:val="FFFF99"/>
           <w:sz w:val="44"/>
           <w:szCs w:val="44"/>
           <w:u w:val="single"/>
           <w:lang w:val="bg-BG"/>
         </w:rPr>
-        <w:t>Team</w:t>
-      </w:r>
-      <w:r>
-        <w:rPr>
-          <w:rFonts w:ascii="Bauhaus 93" w:hAnsi="Bauhaus 93" w:cs="Arial"/>
-          <w:color w:val="FFFF00"/>
+      </w:pPr>
+      <w:r>
+        <w:rPr>
+          <w:rFonts w:ascii="Broadway" w:hAnsi="Broadway" w:cs="Arial"/>
+          <w:b/>
+          <w:color w:val="EEE800"/>
+          <w:sz w:val="44"/>
+          <w:szCs w:val="44"/>
+          <w:lang w:val="bg-BG"/>
+        </w:rPr>
+        <w:t xml:space="preserve">    </w:t>
+      </w:r>
+      <w:r>
+        <w:rPr>
+          <w:rFonts w:ascii="Broadway" w:hAnsi="Broadway" w:cs="Arial"/>
+          <w:b/>
+          <w:color w:val="FFFF99"/>
           <w:sz w:val="44"/>
           <w:szCs w:val="44"/>
           <w:u w:val="single"/>
           <w:lang w:val="bg-BG"/>
         </w:rPr>
-        <w:t xml:space="preserve"> </w:t>
-      </w:r>
-      <w:r>
-        <w:rPr>
-          <w:rFonts w:ascii="Bauhaus 93" w:hAnsi="Bauhaus 93" w:cs="Arial"/>
-          <w:b/>
-          <w:color w:val="FFFF00"/>
-          <w:sz w:val="44"/>
-          <w:szCs w:val="44"/>
-          <w:u w:val="single"/>
-          <w:lang w:val="bg-BG"/>
-        </w:rPr>
-        <w:t>Yellow bird</w:t>
-      </w:r>
-      <w:r>
-        <w:rPr>
-          <w:rFonts w:ascii="Bauhaus 93" w:hAnsi="Bauhaus 93" w:cs="Arial"/>
-          <w:color w:val="FFFF00"/>
-          <w:sz w:val="44"/>
-          <w:szCs w:val="44"/>
-          <w:u w:val="single"/>
-          <w:lang w:val="bg-BG"/>
-        </w:rPr>
-        <w:t>:</w:t>
+        <w:t>Starring</w:t>
       </w:r>
     </w:p>
     <w:p>
@@ -393,6 +391,7 @@
           <w:ilvl w:val="0"/>
           <w:numId w:val="1"/>
         </w:numPr>
+        <w:spacing w:after="0"/>
         <w:ind w:left="180"/>
         <w:rPr>
           <w:rFonts w:ascii="Arial" w:hAnsi="Arial" w:cs="Arial"/>
@@ -423,125 +422,246 @@
     </w:p>
     <w:p>
       <w:pPr>
-        <w:rPr>
-          <w:lang w:val="bg-BG"/>
-        </w:rPr>
-      </w:pPr>
-    </w:p>
-    <w:p>
-      <w:pPr>
-        <w:rPr>
-          <w:lang w:val="bg-BG"/>
-        </w:rPr>
-      </w:pPr>
-    </w:p>
-    <w:p>
-      <w:pPr>
-        <w:rPr>
-          <w:rFonts w:ascii="Arial" w:hAnsi="Arial" w:cs="Arial"/>
-          <w:sz w:val="36"/>
-          <w:szCs w:val="36"/>
+        <w:spacing w:after="0"/>
+        <w:ind w:left="1440" w:firstLine="720"/>
+        <w:rPr>
+          <w:rFonts w:ascii="Broadway" w:hAnsi="Broadway" w:cs="Arial"/>
+          <w:b/>
+          <w:color w:val="FFFF99"/>
+          <w:sz w:val="48"/>
+          <w:szCs w:val="48"/>
           <w:u w:val="single"/>
-          <w:lang w:val="bg-BG"/>
-        </w:rPr>
-      </w:pPr>
-      <w:r>
-        <w:rPr>
-          <w:rFonts w:ascii="Arial" w:hAnsi="Arial" w:cs="Arial"/>
-          <w:sz w:val="36"/>
-          <w:szCs w:val="36"/>
+        </w:rPr>
+      </w:pPr>
+    </w:p>
+    <w:p>
+      <w:pPr>
+        <w:ind w:left="1440" w:firstLine="720"/>
+        <w:rPr>
+          <w:rFonts w:ascii="Broadway" w:hAnsi="Broadway" w:cs="Arial"/>
+          <w:b/>
+          <w:color w:val="FFFF99"/>
+          <w:sz w:val="48"/>
+          <w:szCs w:val="48"/>
           <w:u w:val="single"/>
           <w:lang w:val="bg-BG"/>
         </w:rPr>
-        <w:t>Description:</w:t>
-      </w:r>
-    </w:p>
-    <w:p>
-      <w:pPr>
-        <w:rPr>
-          <w:rFonts w:ascii="Arial" w:hAnsi="Arial" w:cs="Arial"/>
-          <w:sz w:val="36"/>
-          <w:szCs w:val="36"/>
-          <w:lang w:val="bg-BG"/>
-        </w:rPr>
-      </w:pPr>
-      <w:r>
-        <w:rPr>
-          <w:rFonts w:ascii="Arial" w:hAnsi="Arial" w:cs="Arial"/>
-          <w:sz w:val="36"/>
-          <w:szCs w:val="36"/>
-          <w:lang w:val="bg-BG"/>
-        </w:rPr>
-        <w:t>A SPA resembling IMDB’s functionality.</w:t>
-      </w:r>
-    </w:p>
-    <w:p>
-      <w:pPr>
-        <w:rPr>
-          <w:rFonts w:ascii="Arial" w:hAnsi="Arial" w:cs="Arial"/>
-          <w:sz w:val="36"/>
-          <w:szCs w:val="36"/>
+      </w:pPr>
+      <w:r>
+        <w:rPr>
+          <w:rFonts w:ascii="Broadway" w:hAnsi="Broadway" w:cs="Arial"/>
+          <w:b/>
+          <w:color w:val="FFFF99"/>
+          <w:sz w:val="48"/>
+          <w:szCs w:val="48"/>
           <w:u w:val="single"/>
           <w:lang w:val="bg-BG"/>
         </w:rPr>
-      </w:pPr>
-    </w:p>
-    <w:p>
-      <w:pPr>
-        <w:rPr>
-          <w:rFonts w:ascii="Arial" w:hAnsi="Arial" w:cs="Arial"/>
-          <w:sz w:val="36"/>
-          <w:szCs w:val="36"/>
+        <w:t>Description</w:t>
+      </w:r>
+    </w:p>
+    <w:p>
+      <w:pPr>
+        <w:spacing w:after="0"/>
+        <w:rPr>
+          <w:rFonts w:ascii="Arial" w:hAnsi="Arial" w:cs="Arial"/>
+          <w:sz w:val="36"/>
+          <w:szCs w:val="36"/>
+          <w:lang w:val="bg-BG"/>
+        </w:rPr>
+      </w:pPr>
+      <w:r>
+        <w:rPr>
+          <w:rFonts w:ascii="Arial" w:hAnsi="Arial" w:cs="Arial"/>
+          <w:sz w:val="36"/>
+          <w:szCs w:val="36"/>
+          <w:lang w:val="bg-BG"/>
+        </w:rPr>
+        <w:t>A S</w:t>
+      </w:r>
+      <w:r>
+        <w:rPr>
+          <w:rFonts w:ascii="Arial" w:hAnsi="Arial" w:cs="Arial"/>
+          <w:sz w:val="36"/>
+          <w:szCs w:val="36"/>
+          <w:lang w:val="bg-BG"/>
+        </w:rPr>
+        <w:t xml:space="preserve">ingle </w:t>
+      </w:r>
+      <w:r>
+        <w:rPr>
+          <w:rFonts w:ascii="Arial" w:hAnsi="Arial" w:cs="Arial"/>
+          <w:sz w:val="36"/>
+          <w:szCs w:val="36"/>
+          <w:lang w:val="bg-BG"/>
+        </w:rPr>
+        <w:t>P</w:t>
+      </w:r>
+      <w:r>
+        <w:rPr>
+          <w:rFonts w:ascii="Arial" w:hAnsi="Arial" w:cs="Arial"/>
+          <w:sz w:val="36"/>
+          <w:szCs w:val="36"/>
+          <w:lang w:val="bg-BG"/>
+        </w:rPr>
+        <w:t xml:space="preserve">age </w:t>
+      </w:r>
+      <w:r>
+        <w:rPr>
+          <w:rFonts w:ascii="Arial" w:hAnsi="Arial" w:cs="Arial"/>
+          <w:sz w:val="36"/>
+          <w:szCs w:val="36"/>
+          <w:lang w:val="bg-BG"/>
+        </w:rPr>
+        <w:t>A</w:t>
+      </w:r>
+      <w:r>
+        <w:rPr>
+          <w:rFonts w:ascii="Arial" w:hAnsi="Arial" w:cs="Arial"/>
+          <w:sz w:val="36"/>
+          <w:szCs w:val="36"/>
+          <w:lang w:val="bg-BG"/>
+        </w:rPr>
+        <w:t>pplication</w:t>
+      </w:r>
+      <w:r>
+        <w:rPr>
+          <w:rFonts w:ascii="Arial" w:hAnsi="Arial" w:cs="Arial"/>
+          <w:sz w:val="36"/>
+          <w:szCs w:val="36"/>
+          <w:lang w:val="bg-BG"/>
+        </w:rPr>
+        <w:t xml:space="preserve"> </w:t>
+      </w:r>
+      <w:r>
+        <w:rPr>
+          <w:rFonts w:ascii="Arial" w:hAnsi="Arial" w:cs="Arial"/>
+          <w:sz w:val="36"/>
+          <w:szCs w:val="36"/>
+          <w:lang w:val="bg-BG"/>
+        </w:rPr>
+        <w:t>for movie, TV and celebrity content.</w:t>
+      </w:r>
+    </w:p>
+    <w:p>
+      <w:pPr>
+        <w:spacing w:after="0"/>
+        <w:ind w:left="2160" w:firstLine="720"/>
+        <w:rPr>
+          <w:rFonts w:ascii="Broadway" w:hAnsi="Broadway" w:cs="Arial"/>
+          <w:b/>
+          <w:color w:val="FFFF99"/>
+          <w:sz w:val="44"/>
+          <w:szCs w:val="44"/>
           <w:u w:val="single"/>
-          <w:lang w:val="bg-BG"/>
-        </w:rPr>
-      </w:pPr>
-      <w:r>
-        <w:rPr>
-          <w:rFonts w:ascii="Arial" w:hAnsi="Arial" w:cs="Arial"/>
-          <w:sz w:val="36"/>
-          <w:szCs w:val="36"/>
+        </w:rPr>
+      </w:pPr>
+    </w:p>
+    <w:p>
+      <w:pPr>
+        <w:ind w:left="2160" w:firstLine="720"/>
+        <w:rPr>
+          <w:rFonts w:ascii="Broadway" w:hAnsi="Broadway" w:cs="Arial"/>
+          <w:b/>
+          <w:color w:val="FFFF99"/>
+          <w:sz w:val="44"/>
+          <w:szCs w:val="44"/>
           <w:u w:val="single"/>
           <w:lang w:val="bg-BG"/>
         </w:rPr>
-        <w:t>Used APIs:</w:t>
-      </w:r>
-    </w:p>
-    <w:p>
-      <w:pPr>
-        <w:rPr>
-          <w:rFonts w:ascii="Arial" w:hAnsi="Arial" w:cs="Arial"/>
-          <w:sz w:val="36"/>
-          <w:szCs w:val="36"/>
-          <w:lang w:val="bg-BG"/>
-        </w:rPr>
-      </w:pPr>
-      <w:r>
-        <w:rPr>
-          <w:rFonts w:ascii="Arial" w:hAnsi="Arial" w:cs="Arial"/>
-          <w:sz w:val="36"/>
-          <w:szCs w:val="36"/>
-          <w:lang w:val="bg-BG"/>
-        </w:rPr>
-        <w:t>jQuery, SystemJS, Babel, Handlebars, Sammy, Underscore, Twitter Bootstrap, Parse,.</w:t>
-      </w:r>
-    </w:p>
-    <w:p>
-      <w:pPr>
-        <w:rPr>
-          <w:rFonts w:ascii="Arial" w:hAnsi="Arial" w:cs="Arial"/>
-          <w:sz w:val="36"/>
-          <w:szCs w:val="36"/>
-          <w:lang w:val="bg-BG"/>
-        </w:rPr>
-      </w:pPr>
-    </w:p>
-    <w:p>
-      <w:pPr>
-        <w:rPr>
-          <w:lang w:val="bg-BG"/>
-        </w:rPr>
-      </w:pPr>
+      </w:pPr>
+      <w:r>
+        <w:rPr>
+          <w:rFonts w:ascii="Broadway" w:hAnsi="Broadway" w:cs="Arial"/>
+          <w:b/>
+          <w:color w:val="FFFF99"/>
+          <w:sz w:val="44"/>
+          <w:szCs w:val="44"/>
+          <w:u w:val="single"/>
+          <w:lang w:val="bg-BG"/>
+        </w:rPr>
+        <w:t>Used APIs</w:t>
+      </w:r>
+    </w:p>
+    <w:p>
+      <w:pPr>
+        <w:ind w:left="720"/>
+        <w:rPr>
+          <w:rFonts w:ascii="Arial" w:hAnsi="Arial" w:cs="Arial"/>
+          <w:sz w:val="36"/>
+          <w:szCs w:val="36"/>
+          <w:lang w:val="bg-BG"/>
+        </w:rPr>
+      </w:pPr>
+      <w:r>
+        <w:rPr>
+          <w:rFonts w:ascii="Arial" w:hAnsi="Arial" w:cs="Arial"/>
+          <w:noProof/>
+          <w:sz w:val="36"/>
+          <w:szCs w:val="36"/>
+        </w:rPr>
+        <w:drawing>
+          <wp:anchor distT="0" distB="0" distL="114300" distR="114300" simplePos="0" relativeHeight="251661312" behindDoc="1" locked="0" layoutInCell="1" allowOverlap="1">
+            <wp:simplePos x="0" y="0"/>
+            <wp:positionH relativeFrom="column">
+              <wp:posOffset>-2663190</wp:posOffset>
+            </wp:positionH>
+            <wp:positionV relativeFrom="paragraph">
+              <wp:posOffset>638175</wp:posOffset>
+            </wp:positionV>
+            <wp:extent cx="10039350" cy="4377690"/>
+            <wp:effectExtent l="114300" t="1676400" r="0" b="1584960"/>
+            <wp:wrapNone/>
+            <wp:docPr id="3" name="Picture 0" descr="pT5eMMxqc.png"/>
+            <wp:cNvGraphicFramePr>
+              <a:graphicFrameLocks xmlns:a="http://schemas.openxmlformats.org/drawingml/2006/main" noChangeAspect="1"/>
+            </wp:cNvGraphicFramePr>
+            <a:graphic xmlns:a="http://schemas.openxmlformats.org/drawingml/2006/main">
+              <a:graphicData uri="http://schemas.openxmlformats.org/drawingml/2006/picture">
+                <pic:pic xmlns:pic="http://schemas.openxmlformats.org/drawingml/2006/picture">
+                  <pic:nvPicPr>
+                    <pic:cNvPr id="0" name="pT5eMMxqc.png"/>
+                    <pic:cNvPicPr/>
+                  </pic:nvPicPr>
+                  <pic:blipFill>
+                    <a:blip r:embed="rId8" cstate="print"/>
+                    <a:stretch>
+                      <a:fillRect/>
+                    </a:stretch>
+                  </pic:blipFill>
+                  <pic:spPr>
+                    <a:xfrm rot="12109887">
+                      <a:off x="0" y="0"/>
+                      <a:ext cx="10039350" cy="4377690"/>
+                    </a:xfrm>
+                    <a:prstGeom prst="rect">
+                      <a:avLst/>
+                    </a:prstGeom>
+                  </pic:spPr>
+                </pic:pic>
+              </a:graphicData>
+            </a:graphic>
+          </wp:anchor>
+        </w:drawing>
+      </w:r>
+      <w:r>
+        <w:rPr>
+          <w:rFonts w:ascii="Arial" w:hAnsi="Arial" w:cs="Arial"/>
+          <w:sz w:val="36"/>
+          <w:szCs w:val="36"/>
+          <w:lang w:val="bg-BG"/>
+        </w:rPr>
+        <w:t xml:space="preserve">jQuery, SystemJS, Babel, </w:t>
+      </w:r>
+      <w:r>
+        <w:rPr>
+          <w:rFonts w:ascii="Arial" w:hAnsi="Arial" w:cs="Arial"/>
+          <w:sz w:val="36"/>
+          <w:szCs w:val="36"/>
+          <w:lang w:val="bg-BG"/>
+        </w:rPr>
+        <w:t>Handlebars, Sammy, Twitter Bootstrap, Parse and more!</w:t>
+      </w:r>
     </w:p>
     <w:p>
       <w:pPr>
@@ -564,10 +684,37 @@
         <w:pStyle w:val="Footer"/>
         <w:jc w:val="right"/>
         <w:rPr>
+          <w:lang w:val="bg-BG"/>
+        </w:rPr>
+      </w:pPr>
+    </w:p>
+    <w:p>
+      <w:pPr>
+        <w:pStyle w:val="Footer"/>
+        <w:jc w:val="right"/>
+        <w:rPr>
+          <w:lang w:val="bg-BG"/>
+        </w:rPr>
+      </w:pPr>
+    </w:p>
+    <w:p>
+      <w:pPr>
+        <w:pStyle w:val="Footer"/>
+        <w:jc w:val="right"/>
+        <w:rPr>
+          <w:lang w:val="bg-BG"/>
+        </w:rPr>
+      </w:pPr>
+    </w:p>
+    <w:p>
+      <w:pPr>
+        <w:pStyle w:val="Footer"/>
+        <w:jc w:val="right"/>
+        <w:rPr>
           <w:rFonts w:ascii="Arial" w:hAnsi="Arial" w:cs="Arial"/>
           <w:b/>
           <w:i/>
-          <w:color w:val="000000" w:themeColor="text1"/>
+          <w:color w:val="FFFF99"/>
           <w:sz w:val="28"/>
           <w:szCs w:val="28"/>
           <w:lang w:val="bg-BG"/>
@@ -580,7 +727,7 @@
             <w:rFonts w:ascii="Arial" w:hAnsi="Arial" w:cs="Arial"/>
             <w:b/>
             <w:i/>
-            <w:color w:val="000000" w:themeColor="text1"/>
+            <w:color w:val="FFFF99"/>
             <w:sz w:val="28"/>
             <w:szCs w:val="28"/>
             <w:lang w:val="bg-BG"/>
@@ -931,6 +1078,7 @@
   <w:style w:type="paragraph" w:default="1" w:styleId="Normal">
     <w:name w:val="Normal"/>
     <w:qFormat/>
+    <w:rsid w:val="003B73B4"/>
   </w:style>
   <w:style w:type="character" w:default="1" w:styleId="DefaultParagraphFont">
     <w:name w:val="Default Paragraph Font"/>
@@ -1388,7 +1536,7 @@
 </file>
 
 <file path=customXml/itemProps1.xml><?xml version="1.0" encoding="utf-8"?>
-<ds:datastoreItem xmlns:ds="http://schemas.openxmlformats.org/officeDocument/2006/customXml" ds:itemID="{80B5B5A1-824B-4D4D-83C1-2183885112E1}">
+<ds:datastoreItem xmlns:ds="http://schemas.openxmlformats.org/officeDocument/2006/customXml" ds:itemID="{38A9009F-1A12-499F-9A75-54BE5F0A06A3}">
   <ds:schemaRefs>
     <ds:schemaRef ds:uri="http://schemas.openxmlformats.org/officeDocument/2006/bibliography"/>
   </ds:schemaRefs>

</xml_diff>